<commit_message>
Wrapping graphic with captions, tables wrapped with figures, floatin. helper files. Template doctype is book with chapters.
</commit_message>
<xml_diff>
--- a/05_authentication/00_authn.docx
+++ b/05_authentication/00_authn.docx
@@ -17,7 +17,175 @@
         <w:pStyle w:val="BodyText"/>
       </w:pPr>
       <w:r>
-        <w:t>This section is about recognizing the person or system accessing a resource.</w:t>
+        <w:t xml:space="preserve">This section is about recognizing the person or system accessing a </w:t>
+      </w:r>
+      <w:r>
+        <w:t xml:space="preserve">computer </w:t>
+      </w:r>
+      <w:r>
+        <w:t>resource</w:t>
+      </w:r>
+      <w:r>
+        <w:t>, such as a file or a transaction</w:t>
+      </w:r>
+      <w:r>
+        <w:t>.</w:t>
+      </w:r>
+    </w:p>
+    <w:p>
+      <w:pPr>
+        <w:pStyle w:val="BodyText"/>
+      </w:pPr>
+      <w:r>
+        <w:t>Below</w:t>
+      </w:r>
+      <w:bookmarkStart w:id="1" w:name="_GoBack"/>
+      <w:bookmarkEnd w:id="1"/>
+      <w:r>
+        <w:t xml:space="preserve"> is a sample table </w:t>
+      </w:r>
+    </w:p>
+    <w:tbl>
+      <w:tblPr>
+        <w:tblStyle w:val="TableGrid"/>
+        <w:tblW w:w="0" w:type="auto"/>
+        <w:tblLook w:val="04A0" w:firstRow="1" w:lastRow="0" w:firstColumn="1" w:lastColumn="0" w:noHBand="0" w:noVBand="1"/>
+      </w:tblPr>
+      <w:tblGrid>
+        <w:gridCol w:w="2160"/>
+        <w:gridCol w:w="6295"/>
+      </w:tblGrid>
+      <w:tr>
+        <w:tc>
+          <w:tcPr>
+            <w:tcW w:w="2160" w:type="dxa"/>
+          </w:tcPr>
+          <w:p>
+            <w:pPr>
+              <w:pStyle w:val="BodyText"/>
+            </w:pPr>
+            <w:r>
+              <w:t>Component</w:t>
+            </w:r>
+          </w:p>
+        </w:tc>
+        <w:tc>
+          <w:tcPr>
+            <w:tcW w:w="6295" w:type="dxa"/>
+          </w:tcPr>
+          <w:p>
+            <w:pPr>
+              <w:pStyle w:val="BodyText"/>
+            </w:pPr>
+            <w:r>
+              <w:t>Description</w:t>
+            </w:r>
+          </w:p>
+        </w:tc>
+      </w:tr>
+      <w:tr>
+        <w:tc>
+          <w:tcPr>
+            <w:tcW w:w="2160" w:type="dxa"/>
+          </w:tcPr>
+          <w:p>
+            <w:pPr>
+              <w:pStyle w:val="BodyText"/>
+            </w:pPr>
+            <w:r>
+              <w:t>Identifier</w:t>
+            </w:r>
+          </w:p>
+        </w:tc>
+        <w:tc>
+          <w:tcPr>
+            <w:tcW w:w="6295" w:type="dxa"/>
+          </w:tcPr>
+          <w:p>
+            <w:pPr>
+              <w:pStyle w:val="BodyText"/>
+            </w:pPr>
+            <w:r>
+              <w:t>How the system knows which user or system is in question</w:t>
+            </w:r>
+          </w:p>
+        </w:tc>
+      </w:tr>
+      <w:tr>
+        <w:tc>
+          <w:tcPr>
+            <w:tcW w:w="2160" w:type="dxa"/>
+          </w:tcPr>
+          <w:p>
+            <w:pPr>
+              <w:pStyle w:val="BodyText"/>
+            </w:pPr>
+            <w:r>
+              <w:t>Credentials</w:t>
+            </w:r>
+          </w:p>
+        </w:tc>
+        <w:tc>
+          <w:tcPr>
+            <w:tcW w:w="6295" w:type="dxa"/>
+          </w:tcPr>
+          <w:p>
+            <w:pPr>
+              <w:pStyle w:val="BodyText"/>
+            </w:pPr>
+            <w:r>
+              <w:t>Some set of things that “proves” that the identifier is being used by the “right” person or system</w:t>
+            </w:r>
+          </w:p>
+        </w:tc>
+      </w:tr>
+      <w:tr>
+        <w:tc>
+          <w:tcPr>
+            <w:tcW w:w="2160" w:type="dxa"/>
+          </w:tcPr>
+          <w:p>
+            <w:pPr>
+              <w:pStyle w:val="BodyText"/>
+            </w:pPr>
+            <w:r>
+              <w:t>Context</w:t>
+            </w:r>
+          </w:p>
+        </w:tc>
+        <w:tc>
+          <w:tcPr>
+            <w:tcW w:w="6295" w:type="dxa"/>
+          </w:tcPr>
+          <w:p>
+            <w:pPr>
+              <w:pStyle w:val="BodyText"/>
+              <w:keepNext/>
+            </w:pPr>
+            <w:r>
+              <w:t>Additional information that can be used to further evaluate the priority of allowing this user access, such as the apparent network location.</w:t>
+            </w:r>
+          </w:p>
+        </w:tc>
+      </w:tr>
+    </w:tbl>
+    <w:p>
+      <w:pPr>
+        <w:pStyle w:val="Caption"/>
+      </w:pPr>
+      <w:r>
+        <w:t xml:space="preserve">Figure </w:t>
+      </w:r>
+      <w:fldSimple w:instr=" SEQ Figure \* ARABIC ">
+        <w:r>
+          <w:rPr>
+            <w:noProof/>
+          </w:rPr>
+          <w:t>1</w:t>
+        </w:r>
+      </w:fldSimple>
+      <w:r>
+        <w:t>Components of Authentication</w:t>
       </w:r>
     </w:p>
     <w:p>
@@ -34,26 +202,14 @@
     <w:p/>
     <w:p>
       <w:r>
-        <w:t>Nullam id interdum risus. Morbi gravida odio nec justo dignissim aliquam. Aliquam tincidunt pretium nisi euismod cursus. Suspendisse id pellentesque est, ut facilisis lectus. Pellentesque in ante feugiat, tincidunt tortor quis, semper arcu. In bibendum ac enim ac luctus. Donec lacinia cursus orci vitae faucibus. Suspendisse potenti. In eget mattis ipsum. Morbi vehicula diam vitae tortor efficitur tristique. Nam tortor leo, porta at ex condimentum, placerat finibus dolor. Donec nec mauris in nulla molestie lobortis. Praesent ac dolor at augue faucibus hendrerit. Etiam vel sagittis nisl, eu accumsan nulla. In arcu odio, varius condimentum metus sed, lobortis pulvinar sem. Nunc feugiat, enim ac porttitor ornare, leo neque pretium urna, ac pharetra odio enim ac nisl.</w:t>
+        <w:t xml:space="preserve">Nullam id interdum risus. Morbi gravida odio nec justo dignissim aliquam. Aliquam tincidunt pretium nisi euismod cursus. Suspendisse id pellentesque est, ut facilisis lectus. Pellentesque in </w:t>
+      </w:r>
+      <w:r>
+        <w:lastRenderedPageBreak/>
+        <w:t>ante feugiat, tincidunt tortor quis, semper arcu. In bibendum ac enim ac luctus. Donec lacinia cursus orci vitae faucibus. Suspendisse potenti. In eget mattis ipsum. Morbi vehicula diam vitae tortor efficitur tristique. Nam tortor leo, porta at ex condimentum, placerat finibus dolor. Donec nec mauris in nulla molestie lobortis. Praesent ac dolor at augue faucibus hendrerit. Etiam vel sagittis nisl, eu accumsan nulla. In arcu odio, varius condimentum metus sed, lobortis pulvinar sem. Nunc feugiat, enim ac porttitor ornare, leo neque pretium urna, ac pharetra odio enim ac nisl.</w:t>
       </w:r>
     </w:p>
     <w:p/>
-    <w:p>
-      <w:r>
-        <w:t>Maecenas sit amet consequat diam. Phasellus molestie lorem eros, elementum consectetur purus placerat in. Fusce sed tristique risus, sit amet pellentesque erat. Donec a urna sed nisi aliquet posuere vel a nulla. Integer consequat hendrerit vulputate. Curabitur et tellus nec metus tempus tempor. In id sodales turpis. Nulla lacus est, convallis sit amet ligula non, ornare placerat tellus. Duis posuere lacus sit amet tempus scelerisque. Etiam id cursus neque. Morbi vitae ligula massa. Phasellus lacinia felis hendrerit sem commodo, id tempus ipsum imperdiet. Suspendisse eu ante mi. Sed molestie, ipsum at feugiat venenatis, magna lectus tristique ex, non semper mauris tortor sit amet massa. Aliquam eu erat turpis. Nam dignissim velit in tellus interdum, vel feugiat felis elementum.</w:t>
-      </w:r>
-    </w:p>
-    <w:p/>
-    <w:p>
-      <w:r>
-        <w:t>Vivamus eget orci fringilla augue commodo accumsan ac in eros. Donec lacinia, tellus in porta dignissim, orci arcu pellentesque neque, non dapibus ligula eros et tellus. Integer congue, tellus lacinia tristique malesuada, est odio tristique ex, eget pulvinar est sem in dui. Duis fermentum magna vel ex dignissim eleifend. Phasellus rutrum nulla non risus pellentesque dapibus. Suspendisse bibendum ultricies sem blandit cursus. Ut ac semper nunc, ac pharetra neque. Aenean volutpat dolor vitae bibendum mollis. Nullam tincidunt consectetur tincidunt. Integer a nisi ligula.</w:t>
-      </w:r>
-      <w:r>
-        <w:t>whi</w:t>
-      </w:r>
-      <w:bookmarkStart w:id="1" w:name="_GoBack"/>
-      <w:bookmarkEnd w:id="1"/>
-    </w:p>
     <w:sectPr>
       <w:pgSz w:w="12240" w:h="15840"/>
       <w:pgMar w:top="1440" w:right="1440" w:bottom="1440" w:left="1440" w:header="720" w:footer="720" w:gutter="0"/>
@@ -537,6 +693,41 @@
     <w:link w:val="BodyText"/>
     <w:rsid w:val="008F4441"/>
   </w:style>
+  <w:style w:type="table" w:styleId="TableGrid">
+    <w:name w:val="Table Grid"/>
+    <w:basedOn w:val="TableNormal"/>
+    <w:uiPriority w:val="39"/>
+    <w:rsid w:val="009920D7"/>
+    <w:tblPr>
+      <w:tblBorders>
+        <w:top w:val="single" w:sz="4" w:space="0" w:color="auto"/>
+        <w:left w:val="single" w:sz="4" w:space="0" w:color="auto"/>
+        <w:bottom w:val="single" w:sz="4" w:space="0" w:color="auto"/>
+        <w:right w:val="single" w:sz="4" w:space="0" w:color="auto"/>
+        <w:insideH w:val="single" w:sz="4" w:space="0" w:color="auto"/>
+        <w:insideV w:val="single" w:sz="4" w:space="0" w:color="auto"/>
+      </w:tblBorders>
+    </w:tblPr>
+  </w:style>
+  <w:style w:type="paragraph" w:styleId="Caption">
+    <w:name w:val="caption"/>
+    <w:basedOn w:val="Normal"/>
+    <w:next w:val="Normal"/>
+    <w:uiPriority w:val="35"/>
+    <w:unhideWhenUsed/>
+    <w:qFormat/>
+    <w:rsid w:val="00A73B97"/>
+    <w:pPr>
+      <w:spacing w:after="200"/>
+    </w:pPr>
+    <w:rPr>
+      <w:i/>
+      <w:iCs/>
+      <w:color w:val="44546A" w:themeColor="text2"/>
+      <w:sz w:val="18"/>
+      <w:szCs w:val="18"/>
+    </w:rPr>
+  </w:style>
 </w:styles>
 </file>
 

</xml_diff>